<commit_message>
19/05/2022 Nguyen update Line Chart
</commit_message>
<xml_diff>
--- a/Document/Weekly Status Report/[TVP] 21 Weely Status Report-8-4-2022.docx
+++ b/Document/Weekly Status Report/[TVP] 21 Weely Status Report-8-4-2022.docx
@@ -1540,7 +1540,7 @@
           <w:r>
             <w:fldChar w:fldCharType="separate"/>
           </w:r>
-          <w:hyperlink w:anchor="_Toc103461888" w:history="1">
+          <w:hyperlink w:anchor="_Toc103543834" w:history="1">
             <w:r>
               <w:rPr>
                 <w:rStyle w:val="Hyperlink"/>
@@ -1583,7 +1583,7 @@
                 <w:noProof/>
                 <w:webHidden/>
               </w:rPr>
-              <w:instrText xml:space="preserve"> PAGEREF _Toc103461888 \h </w:instrText>
+              <w:instrText xml:space="preserve"> PAGEREF _Toc103543834 \h </w:instrText>
             </w:r>
             <w:r>
               <w:rPr>
@@ -1628,7 +1628,7 @@
               <w:lang w:val="en-US" w:eastAsia="zh-CN"/>
             </w:rPr>
           </w:pPr>
-          <w:hyperlink w:anchor="_Toc103461889" w:history="1">
+          <w:hyperlink w:anchor="_Toc103543835" w:history="1">
             <w:r>
               <w:rPr>
                 <w:rStyle w:val="Hyperlink"/>
@@ -1671,7 +1671,7 @@
                 <w:noProof/>
                 <w:webHidden/>
               </w:rPr>
-              <w:instrText xml:space="preserve"> PAGEREF _Toc103461889 \h </w:instrText>
+              <w:instrText xml:space="preserve"> PAGEREF _Toc103543835 \h </w:instrText>
             </w:r>
             <w:r>
               <w:rPr>
@@ -1716,7 +1716,7 @@
               <w:lang w:val="en-US" w:eastAsia="zh-CN"/>
             </w:rPr>
           </w:pPr>
-          <w:hyperlink w:anchor="_Toc103461890" w:history="1">
+          <w:hyperlink w:anchor="_Toc103543836" w:history="1">
             <w:r>
               <w:rPr>
                 <w:rStyle w:val="Hyperlink"/>
@@ -1759,7 +1759,7 @@
                 <w:noProof/>
                 <w:webHidden/>
               </w:rPr>
-              <w:instrText xml:space="preserve"> PAGEREF _Toc103461890 \h </w:instrText>
+              <w:instrText xml:space="preserve"> PAGEREF _Toc103543836 \h </w:instrText>
             </w:r>
             <w:r>
               <w:rPr>
@@ -1804,7 +1804,7 @@
               <w:lang w:val="en-US" w:eastAsia="zh-CN"/>
             </w:rPr>
           </w:pPr>
-          <w:hyperlink w:anchor="_Toc103461891" w:history="1">
+          <w:hyperlink w:anchor="_Toc103543837" w:history="1">
             <w:r>
               <w:rPr>
                 <w:rStyle w:val="Hyperlink"/>
@@ -1847,7 +1847,7 @@
                 <w:noProof/>
                 <w:webHidden/>
               </w:rPr>
-              <w:instrText xml:space="preserve"> PAGEREF _Toc103461891 \h </w:instrText>
+              <w:instrText xml:space="preserve"> PAGEREF _Toc103543837 \h </w:instrText>
             </w:r>
             <w:r>
               <w:rPr>
@@ -1892,7 +1892,7 @@
               <w:lang w:val="en-US" w:eastAsia="zh-CN"/>
             </w:rPr>
           </w:pPr>
-          <w:hyperlink w:anchor="_Toc103461892" w:history="1">
+          <w:hyperlink w:anchor="_Toc103543838" w:history="1">
             <w:r>
               <w:rPr>
                 <w:rStyle w:val="Hyperlink"/>
@@ -1935,7 +1935,7 @@
                 <w:noProof/>
                 <w:webHidden/>
               </w:rPr>
-              <w:instrText xml:space="preserve"> PAGEREF _Toc103461892 \h </w:instrText>
+              <w:instrText xml:space="preserve"> PAGEREF _Toc103543838 \h </w:instrText>
             </w:r>
             <w:r>
               <w:rPr>
@@ -1980,7 +1980,7 @@
               <w:lang w:val="en-US" w:eastAsia="zh-CN"/>
             </w:rPr>
           </w:pPr>
-          <w:hyperlink w:anchor="_Toc103461893" w:history="1">
+          <w:hyperlink w:anchor="_Toc103543839" w:history="1">
             <w:r>
               <w:rPr>
                 <w:rStyle w:val="Hyperlink"/>
@@ -2023,7 +2023,7 @@
                 <w:noProof/>
                 <w:webHidden/>
               </w:rPr>
-              <w:instrText xml:space="preserve"> PAGEREF _Toc103461893 \h </w:instrText>
+              <w:instrText xml:space="preserve"> PAGEREF _Toc103543839 \h </w:instrText>
             </w:r>
             <w:r>
               <w:rPr>
@@ -2068,7 +2068,7 @@
               <w:lang w:val="en-US" w:eastAsia="zh-CN"/>
             </w:rPr>
           </w:pPr>
-          <w:hyperlink w:anchor="_Toc103461894" w:history="1">
+          <w:hyperlink w:anchor="_Toc103543840" w:history="1">
             <w:r>
               <w:rPr>
                 <w:rStyle w:val="Hyperlink"/>
@@ -2111,7 +2111,7 @@
                 <w:noProof/>
                 <w:webHidden/>
               </w:rPr>
-              <w:instrText xml:space="preserve"> PAGEREF _Toc103461894 \h </w:instrText>
+              <w:instrText xml:space="preserve"> PAGEREF _Toc103543840 \h </w:instrText>
             </w:r>
             <w:r>
               <w:rPr>
@@ -2156,7 +2156,7 @@
               <w:lang w:val="en-US" w:eastAsia="zh-CN"/>
             </w:rPr>
           </w:pPr>
-          <w:hyperlink w:anchor="_Toc103461895" w:history="1">
+          <w:hyperlink w:anchor="_Toc103543841" w:history="1">
             <w:r>
               <w:rPr>
                 <w:rStyle w:val="Hyperlink"/>
@@ -2199,7 +2199,7 @@
                 <w:noProof/>
                 <w:webHidden/>
               </w:rPr>
-              <w:instrText xml:space="preserve"> PAGEREF _Toc103461895 \h </w:instrText>
+              <w:instrText xml:space="preserve"> PAGEREF _Toc103543841 \h </w:instrText>
             </w:r>
             <w:r>
               <w:rPr>
@@ -2244,7 +2244,7 @@
               <w:lang w:val="en-US" w:eastAsia="zh-CN"/>
             </w:rPr>
           </w:pPr>
-          <w:hyperlink w:anchor="_Toc103461896" w:history="1">
+          <w:hyperlink w:anchor="_Toc103543842" w:history="1">
             <w:r>
               <w:rPr>
                 <w:rStyle w:val="Hyperlink"/>
@@ -2287,7 +2287,7 @@
                 <w:noProof/>
                 <w:webHidden/>
               </w:rPr>
-              <w:instrText xml:space="preserve"> PAGEREF _Toc103461896 \h </w:instrText>
+              <w:instrText xml:space="preserve"> PAGEREF _Toc103543842 \h </w:instrText>
             </w:r>
             <w:r>
               <w:rPr>
@@ -2332,7 +2332,7 @@
               <w:lang w:val="en-US" w:eastAsia="zh-CN"/>
             </w:rPr>
           </w:pPr>
-          <w:hyperlink w:anchor="_Toc103461897" w:history="1">
+          <w:hyperlink w:anchor="_Toc103543843" w:history="1">
             <w:r>
               <w:rPr>
                 <w:rStyle w:val="Hyperlink"/>
@@ -2375,7 +2375,7 @@
                 <w:noProof/>
                 <w:webHidden/>
               </w:rPr>
-              <w:instrText xml:space="preserve"> PAGEREF _Toc103461897 \h </w:instrText>
+              <w:instrText xml:space="preserve"> PAGEREF _Toc103543843 \h </w:instrText>
             </w:r>
             <w:r>
               <w:rPr>
@@ -2420,7 +2420,7 @@
               <w:lang w:val="en-US" w:eastAsia="zh-CN"/>
             </w:rPr>
           </w:pPr>
-          <w:hyperlink w:anchor="_Toc103461898" w:history="1">
+          <w:hyperlink w:anchor="_Toc103543844" w:history="1">
             <w:r>
               <w:rPr>
                 <w:rStyle w:val="Hyperlink"/>
@@ -2463,7 +2463,7 @@
                 <w:noProof/>
                 <w:webHidden/>
               </w:rPr>
-              <w:instrText xml:space="preserve"> PAGEREF _Toc103461898 \h </w:instrText>
+              <w:instrText xml:space="preserve"> PAGEREF _Toc103543844 \h </w:instrText>
             </w:r>
             <w:r>
               <w:rPr>
@@ -2508,7 +2508,7 @@
               <w:lang w:val="en-US" w:eastAsia="zh-CN"/>
             </w:rPr>
           </w:pPr>
-          <w:hyperlink w:anchor="_Toc103461899" w:history="1">
+          <w:hyperlink w:anchor="_Toc103543845" w:history="1">
             <w:r>
               <w:rPr>
                 <w:rStyle w:val="Hyperlink"/>
@@ -2551,7 +2551,7 @@
                 <w:noProof/>
                 <w:webHidden/>
               </w:rPr>
-              <w:instrText xml:space="preserve"> PAGEREF _Toc103461899 \h </w:instrText>
+              <w:instrText xml:space="preserve"> PAGEREF _Toc103543845 \h </w:instrText>
             </w:r>
             <w:r>
               <w:rPr>
@@ -2615,7 +2615,7 @@
         </w:tabs>
         <w:spacing w:after="120" w:line="264" w:lineRule="auto"/>
       </w:pPr>
-      <w:bookmarkStart w:id="2" w:name="_Toc103461888"/>
+      <w:bookmarkStart w:id="2" w:name="_Toc103543834"/>
       <w:r>
         <w:lastRenderedPageBreak/>
         <w:t>Executive Summary</w:t>
@@ -4262,7 +4262,7 @@
         </w:tabs>
         <w:spacing w:after="120" w:line="264" w:lineRule="auto"/>
       </w:pPr>
-      <w:bookmarkStart w:id="4" w:name="_Toc103461889"/>
+      <w:bookmarkStart w:id="4" w:name="_Toc103543835"/>
       <w:r>
         <w:lastRenderedPageBreak/>
         <w:t>Overall Weekly Status</w:t>
@@ -4488,7 +4488,7 @@
         </w:tabs>
         <w:spacing w:after="120" w:line="264" w:lineRule="auto"/>
       </w:pPr>
-      <w:bookmarkStart w:id="5" w:name="_Toc103461890"/>
+      <w:bookmarkStart w:id="5" w:name="_Toc103543836"/>
       <w:r>
         <w:lastRenderedPageBreak/>
         <w:t>Issues</w:t>
@@ -4507,7 +4507,7 @@
         </w:tabs>
         <w:spacing w:before="240" w:after="120" w:line="264" w:lineRule="auto"/>
       </w:pPr>
-      <w:bookmarkStart w:id="6" w:name="_Toc103461891"/>
+      <w:bookmarkStart w:id="6" w:name="_Toc103543837"/>
       <w:r>
         <w:t>Open</w:t>
       </w:r>
@@ -4989,7 +4989,7 @@
         </w:tabs>
         <w:spacing w:before="240" w:after="120" w:line="264" w:lineRule="auto"/>
       </w:pPr>
-      <w:bookmarkStart w:id="7" w:name="_Toc103461892"/>
+      <w:bookmarkStart w:id="7" w:name="_Toc103543838"/>
       <w:r>
         <w:t>Closed</w:t>
       </w:r>
@@ -5443,7 +5443,7 @@
         </w:tabs>
         <w:spacing w:after="120" w:line="264" w:lineRule="auto"/>
       </w:pPr>
-      <w:bookmarkStart w:id="8" w:name="_Toc103461893"/>
+      <w:bookmarkStart w:id="8" w:name="_Toc103543839"/>
       <w:r>
         <w:lastRenderedPageBreak/>
         <w:t>Risks</w:t>
@@ -5482,7 +5482,7 @@
         </w:tabs>
         <w:spacing w:before="240" w:after="120" w:line="264" w:lineRule="auto"/>
       </w:pPr>
-      <w:bookmarkStart w:id="9" w:name="_Toc103461894"/>
+      <w:bookmarkStart w:id="9" w:name="_Toc103543840"/>
       <w:r>
         <w:t>Open</w:t>
       </w:r>
@@ -5848,7 +5848,7 @@
         </w:tabs>
         <w:spacing w:before="240" w:after="120" w:line="264" w:lineRule="auto"/>
       </w:pPr>
-      <w:bookmarkStart w:id="10" w:name="_Toc103461895"/>
+      <w:bookmarkStart w:id="10" w:name="_Toc103543841"/>
       <w:r>
         <w:t>Closed</w:t>
       </w:r>
@@ -6211,7 +6211,7 @@
           <w:numId w:val="10"/>
         </w:numPr>
       </w:pPr>
-      <w:bookmarkStart w:id="11" w:name="_Toc103461896"/>
+      <w:bookmarkStart w:id="11" w:name="_Toc103543842"/>
       <w:r>
         <w:lastRenderedPageBreak/>
         <w:t>Team Well-Being</w:t>
@@ -7298,7 +7298,7 @@
         </w:tabs>
         <w:spacing w:after="120" w:line="264" w:lineRule="auto"/>
       </w:pPr>
-      <w:bookmarkStart w:id="12" w:name="_Toc103461897"/>
+      <w:bookmarkStart w:id="12" w:name="_Toc103543843"/>
       <w:r>
         <w:lastRenderedPageBreak/>
         <w:t>Plan for Next Week</w:t>
@@ -7380,7 +7380,7 @@
           <w:szCs w:val="22"/>
         </w:rPr>
       </w:pPr>
-      <w:bookmarkStart w:id="13" w:name="_Toc103461898"/>
+      <w:bookmarkStart w:id="13" w:name="_Toc103543844"/>
       <w:r>
         <w:t>Next Week Vacations</w:t>
       </w:r>
@@ -7681,7 +7681,7 @@
         </w:tabs>
         <w:spacing w:after="120" w:line="264" w:lineRule="auto"/>
       </w:pPr>
-      <w:bookmarkStart w:id="15" w:name="_Toc103461899"/>
+      <w:bookmarkStart w:id="15" w:name="_Toc103543845"/>
       <w:r>
         <w:t>Next Status Report</w:t>
       </w:r>
@@ -11591,7 +11591,7 @@
     <w:charset w:val="86"/>
     <w:family w:val="auto"/>
     <w:pitch w:val="variable"/>
-    <w:sig w:usb0="00000203" w:usb1="288F0000" w:usb2="00000016" w:usb3="00000000" w:csb0="00040001" w:csb1="00000000"/>
+    <w:sig w:usb0="00000003" w:usb1="288F0000" w:usb2="00000016" w:usb3="00000000" w:csb0="00040001" w:csb1="00000000"/>
   </w:font>
   <w:font w:name="Arial">
     <w:panose1 w:val="020B0604020202020204"/>
@@ -11610,6 +11610,7 @@
   </w:font>
   <w:font w:name="DengXian Light">
     <w:altName w:val="等线 Light"/>
+    <w:panose1 w:val="02010600030101010101"/>
     <w:charset w:val="86"/>
     <w:family w:val="auto"/>
     <w:pitch w:val="variable"/>
@@ -11648,6 +11649,7 @@
     <w:rsid w:val="00424C17"/>
     <w:rsid w:val="0046799A"/>
     <w:rsid w:val="00474D2E"/>
+    <w:rsid w:val="00504475"/>
     <w:rsid w:val="00533FEE"/>
     <w:rsid w:val="0058287C"/>
     <w:rsid w:val="00594E03"/>
@@ -12492,6 +12494,12 @@
 </file>
 
 <file path=customXml/item1.xml><?xml version="1.0" encoding="utf-8"?>
+<p:properties xmlns:p="http://schemas.microsoft.com/office/2006/metadata/properties" xmlns:xsi="http://www.w3.org/2001/XMLSchema-instance" xmlns:pc="http://schemas.microsoft.com/office/infopath/2007/PartnerControls">
+  <documentManagement/>
+</p:properties>
+</file>
+
+<file path=customXml/item2.xml><?xml version="1.0" encoding="utf-8"?>
 <ct:contentTypeSchema xmlns:ct="http://schemas.microsoft.com/office/2006/metadata/contentType" xmlns:ma="http://schemas.microsoft.com/office/2006/metadata/properties/metaAttributes" ct:_="" ma:_="" ma:contentTypeName="Document" ma:contentTypeID="0x0101005B617D6058DE554F99BC02085786D39C" ma:contentTypeVersion="6" ma:contentTypeDescription="Create a new document." ma:contentTypeScope="" ma:versionID="12c1301db7373c68664c91b857b6b978">
   <xsd:schema xmlns:xsd="http://www.w3.org/2001/XMLSchema" xmlns:xs="http://www.w3.org/2001/XMLSchema" xmlns:p="http://schemas.microsoft.com/office/2006/metadata/properties" xmlns:ns2="a8c9003d-ebb3-43fa-9a53-39775cfa210a" targetNamespace="http://schemas.microsoft.com/office/2006/metadata/properties" ma:root="true" ma:fieldsID="4c0e2c2ae10b70b76bd788d3d8929b02" ns2:_="">
     <xsd:import namespace="a8c9003d-ebb3-43fa-9a53-39775cfa210a"/>
@@ -12649,12 +12657,6 @@
 </ct:contentTypeSchema>
 </file>
 
-<file path=customXml/item2.xml><?xml version="1.0" encoding="utf-8"?>
-<p:properties xmlns:p="http://schemas.microsoft.com/office/2006/metadata/properties" xmlns:xsi="http://www.w3.org/2001/XMLSchema-instance" xmlns:pc="http://schemas.microsoft.com/office/infopath/2007/PartnerControls">
-  <documentManagement/>
-</p:properties>
-</file>
-
 <file path=customXml/item3.xml><?xml version="1.0" encoding="utf-8"?>
 <?mso-contentType ?>
 <FormTemplates xmlns="http://schemas.microsoft.com/sharepoint/v3/contenttype/forms">
@@ -12665,6 +12667,15 @@
 </file>
 
 <file path=customXml/itemProps1.xml><?xml version="1.0" encoding="utf-8"?>
+<ds:datastoreItem xmlns:ds="http://schemas.openxmlformats.org/officeDocument/2006/customXml" ds:itemID="{C37F261A-BB57-4F4C-A96F-238A5A721981}">
+  <ds:schemaRefs>
+    <ds:schemaRef ds:uri="http://schemas.microsoft.com/office/2006/metadata/properties"/>
+    <ds:schemaRef ds:uri="http://schemas.microsoft.com/office/infopath/2007/PartnerControls"/>
+  </ds:schemaRefs>
+</ds:datastoreItem>
+</file>
+
+<file path=customXml/itemProps2.xml><?xml version="1.0" encoding="utf-8"?>
 <ds:datastoreItem xmlns:ds="http://schemas.openxmlformats.org/officeDocument/2006/customXml" ds:itemID="{00C8ED3F-A4AD-4869-8736-B260B7D37AC8}">
   <ds:schemaRefs>
     <ds:schemaRef ds:uri="http://schemas.microsoft.com/office/2006/metadata/contentType"/>
@@ -12682,15 +12693,6 @@
 </ds:datastoreItem>
 </file>
 
-<file path=customXml/itemProps2.xml><?xml version="1.0" encoding="utf-8"?>
-<ds:datastoreItem xmlns:ds="http://schemas.openxmlformats.org/officeDocument/2006/customXml" ds:itemID="{C37F261A-BB57-4F4C-A96F-238A5A721981}">
-  <ds:schemaRefs>
-    <ds:schemaRef ds:uri="http://schemas.microsoft.com/office/2006/metadata/properties"/>
-    <ds:schemaRef ds:uri="http://schemas.microsoft.com/office/infopath/2007/PartnerControls"/>
-  </ds:schemaRefs>
-</ds:datastoreItem>
-</file>
-
 <file path=customXml/itemProps3.xml><?xml version="1.0" encoding="utf-8"?>
 <ds:datastoreItem xmlns:ds="http://schemas.openxmlformats.org/officeDocument/2006/customXml" ds:itemID="{6FBCFD98-EFE2-4732-AF5A-5423A027DFFD}">
   <ds:schemaRefs>

</xml_diff>